<commit_message>
in DEIMOS format doc and spreadsheet: split Channel field into FEMB and COLDATA indexes for clarity
</commit_message>
<xml_diff>
--- a/doc/WIB_DAQ_DEIMOS_format.docx
+++ b/doc/WIB_DAQ_DEIMOS_format.docx
@@ -969,13 +969,8 @@
                 <w:numId w:val="1"/>
               </w:numPr>
             </w:pPr>
-            <w:proofErr w:type="gramStart"/>
-            <w:r>
-              <w:t>64 time</w:t>
-            </w:r>
-            <w:proofErr w:type="gramEnd"/>
-            <w:r>
-              <w:t xml:space="preserve"> ticks of packed 14-bit data for 64 channels</w:t>
+            <w:r>
+              <w:t>64 time ticks of packed 14-bit data for 64 channels</w:t>
             </w:r>
           </w:p>
           <w:p>
@@ -1027,18 +1022,10 @@
               <w:t xml:space="preserve"> </w:t>
             </w:r>
             <w:r>
-              <w:t xml:space="preserve">= 57344 bits = 896 64b </w:t>
-            </w:r>
-            <w:proofErr w:type="gramStart"/>
-            <w:r>
-              <w:t xml:space="preserve">words  </w:t>
-            </w:r>
-            <w:r>
-              <w:t>(</w:t>
-            </w:r>
-            <w:proofErr w:type="gramEnd"/>
-            <w:r>
-              <w:t>samples only)</w:t>
+              <w:t xml:space="preserve">= 57344 bits = 896 64b words  </w:t>
+            </w:r>
+            <w:r>
+              <w:t>(samples only)</w:t>
             </w:r>
           </w:p>
         </w:tc>
@@ -1083,11 +1070,9 @@
       <w:r>
         <w:t xml:space="preserve">Count of channels per data block (64) neatly corresponds to one COLDATA chip. </w:t>
       </w:r>
-      <w:proofErr w:type="gramStart"/>
-      <w:r>
-        <w:t>Therefore</w:t>
-      </w:r>
-      <w:proofErr w:type="gramEnd"/>
+      <w:r>
+        <w:t>Therefore,</w:t>
+      </w:r>
       <w:r>
         <w:t xml:space="preserve"> each data block contains data from one COLDATA chip.</w:t>
       </w:r>
@@ -1403,7 +1388,7 @@
           </w:tcPr>
           <w:p>
             <w:r>
-              <w:t>Channel</w:t>
+              <w:t>FEMB index</w:t>
             </w:r>
           </w:p>
         </w:tc>
@@ -1413,18 +1398,7 @@
           </w:tcPr>
           <w:p>
             <w:r>
-              <w:t xml:space="preserve">Code for starting </w:t>
-            </w:r>
-            <w:r>
-              <w:t>ADC channel number</w:t>
-            </w:r>
-            <w:r>
-              <w:t xml:space="preserve"> in this data block. </w:t>
-            </w:r>
-          </w:p>
-          <w:p>
-            <w:r>
-              <w:t>Starting channel = (value of this field) * 64</w:t>
+              <w:t>Indicates from FEMB this data block is coming from</w:t>
             </w:r>
           </w:p>
         </w:tc>
@@ -1434,7 +1408,7 @@
           </w:tcPr>
           <w:p>
             <w:r>
-              <w:t>3</w:t>
+              <w:t>2</w:t>
             </w:r>
           </w:p>
         </w:tc>
@@ -1446,6 +1420,38 @@
           </w:tcPr>
           <w:p>
             <w:r>
+              <w:t>COLDATA index</w:t>
+            </w:r>
+          </w:p>
+        </w:tc>
+        <w:tc>
+          <w:tcPr>
+            <w:tcW w:w="6390" w:type="dxa"/>
+          </w:tcPr>
+          <w:p>
+            <w:r>
+              <w:t>Indicates which COLDATA chip on FEMB this data block is coming from</w:t>
+            </w:r>
+          </w:p>
+        </w:tc>
+        <w:tc>
+          <w:tcPr>
+            <w:tcW w:w="1255" w:type="dxa"/>
+          </w:tcPr>
+          <w:p>
+            <w:r>
+              <w:t>1</w:t>
+            </w:r>
+          </w:p>
+        </w:tc>
+      </w:tr>
+      <w:tr>
+        <w:tc>
+          <w:tcPr>
+            <w:tcW w:w="1705" w:type="dxa"/>
+          </w:tcPr>
+          <w:p>
+            <w:r>
               <w:t>Time stamp</w:t>
             </w:r>
           </w:p>
@@ -1494,15 +1500,7 @@
               <w:t>COLDATA time stamp</w:t>
             </w:r>
             <w:r>
-              <w:t xml:space="preserve"> channels </w:t>
-            </w:r>
-            <w:proofErr w:type="gramStart"/>
-            <w:r>
-              <w:t>0..</w:t>
-            </w:r>
-            <w:proofErr w:type="gramEnd"/>
-            <w:r>
-              <w:t>31</w:t>
+              <w:t xml:space="preserve"> channels 0..31</w:t>
             </w:r>
           </w:p>
         </w:tc>
@@ -1534,15 +1532,7 @@
           </w:tcPr>
           <w:p>
             <w:r>
-              <w:t xml:space="preserve">COLDATA time stamp channels </w:t>
-            </w:r>
-            <w:proofErr w:type="gramStart"/>
-            <w:r>
-              <w:t>32..</w:t>
-            </w:r>
-            <w:proofErr w:type="gramEnd"/>
-            <w:r>
-              <w:t>63</w:t>
+              <w:t>COLDATA time stamp channels 32..63</w:t>
             </w:r>
           </w:p>
         </w:tc>
@@ -1703,6 +1693,9 @@
           <w:p>
             <w:r>
               <w:t>Indicates that FEMB is synchronized with global time stamp</w:t>
+            </w:r>
+            <w:r>
+              <w:t>, one bit per COLDATA link</w:t>
             </w:r>
           </w:p>
         </w:tc>
@@ -2064,6 +2057,7 @@
       </w:pPr>
       <w:bookmarkStart w:id="3" w:name="_Toc121384904"/>
       <w:r>
+        <w:lastRenderedPageBreak/>
         <w:t>Data block format</w:t>
       </w:r>
       <w:bookmarkEnd w:id="3"/>
@@ -2169,7 +2163,6 @@
           </w:tcPr>
           <w:p>
             <w:r>
-              <w:lastRenderedPageBreak/>
               <w:t>0</w:t>
             </w:r>
           </w:p>
@@ -2804,7 +2797,7 @@
           </w:tcPr>
           <w:p>
             <w:r>
-              <w:t>Channel</w:t>
+              <w:t>COLDATA index</w:t>
             </w:r>
           </w:p>
         </w:tc>
@@ -2824,7 +2817,7 @@
                 <w:rFonts w:ascii="Calibri" w:hAnsi="Calibri" w:cs="Calibri"/>
                 <w:color w:val="000000"/>
               </w:rPr>
-              <w:t>Channel</w:t>
+              <w:t>CD</w:t>
             </w:r>
           </w:p>
         </w:tc>
@@ -2833,12 +2826,18 @@
             <w:tcW w:w="1620" w:type="dxa"/>
           </w:tcPr>
           <w:p>
-            <w:r>
-              <w:rPr>
-                <w:rFonts w:ascii="Calibri" w:hAnsi="Calibri" w:cs="Calibri"/>
-                <w:color w:val="000000"/>
-              </w:rPr>
-              <w:t>34:32</w:t>
+            <w:pPr>
+              <w:rPr>
+                <w:rFonts w:ascii="Calibri" w:hAnsi="Calibri" w:cs="Calibri"/>
+                <w:color w:val="000000"/>
+              </w:rPr>
+            </w:pPr>
+            <w:r>
+              <w:rPr>
+                <w:rFonts w:ascii="Calibri" w:hAnsi="Calibri" w:cs="Calibri"/>
+                <w:color w:val="000000"/>
+              </w:rPr>
+              <w:t>32</w:t>
             </w:r>
           </w:p>
         </w:tc>
@@ -2850,6 +2849,58 @@
           </w:tcPr>
           <w:p>
             <w:r>
+              <w:t>FEMB index</w:t>
+            </w:r>
+          </w:p>
+        </w:tc>
+        <w:tc>
+          <w:tcPr>
+            <w:tcW w:w="2880" w:type="dxa"/>
+          </w:tcPr>
+          <w:p>
+            <w:pPr>
+              <w:rPr>
+                <w:rFonts w:ascii="Calibri" w:hAnsi="Calibri" w:cs="Calibri"/>
+                <w:color w:val="000000"/>
+              </w:rPr>
+            </w:pPr>
+            <w:r>
+              <w:rPr>
+                <w:rFonts w:ascii="Calibri" w:hAnsi="Calibri" w:cs="Calibri"/>
+                <w:color w:val="000000"/>
+              </w:rPr>
+              <w:t>FEMB</w:t>
+            </w:r>
+          </w:p>
+        </w:tc>
+        <w:tc>
+          <w:tcPr>
+            <w:tcW w:w="1620" w:type="dxa"/>
+          </w:tcPr>
+          <w:p>
+            <w:pPr>
+              <w:rPr>
+                <w:rFonts w:ascii="Calibri" w:hAnsi="Calibri" w:cs="Calibri"/>
+                <w:color w:val="000000"/>
+              </w:rPr>
+            </w:pPr>
+            <w:r>
+              <w:rPr>
+                <w:rFonts w:ascii="Calibri" w:hAnsi="Calibri" w:cs="Calibri"/>
+                <w:color w:val="000000"/>
+              </w:rPr>
+              <w:t>34:33</w:t>
+            </w:r>
+          </w:p>
+        </w:tc>
+      </w:tr>
+      <w:tr>
+        <w:tc>
+          <w:tcPr>
+            <w:tcW w:w="3055" w:type="dxa"/>
+          </w:tcPr>
+          <w:p>
+            <w:r>
               <w:t>CRC error</w:t>
             </w:r>
           </w:p>
@@ -2916,17 +2967,8 @@
                 <w:rFonts w:ascii="Calibri" w:hAnsi="Calibri" w:cs="Calibri"/>
                 <w:color w:val="000000"/>
               </w:rPr>
-              <w:t xml:space="preserve">Link </w:t>
-            </w:r>
-            <w:proofErr w:type="spellStart"/>
-            <w:r>
-              <w:rPr>
-                <w:rFonts w:ascii="Calibri" w:hAnsi="Calibri" w:cs="Calibri"/>
-                <w:color w:val="000000"/>
-              </w:rPr>
-              <w:t>val</w:t>
-            </w:r>
-            <w:proofErr w:type="spellEnd"/>
+              <w:t>Link val</w:t>
+            </w:r>
           </w:p>
         </w:tc>
         <w:tc>
@@ -3196,7 +3238,6 @@
                 <w:color w:val="000000"/>
               </w:rPr>
             </w:pPr>
-            <w:proofErr w:type="spellStart"/>
             <w:r>
               <w:rPr>
                 <w:rFonts w:ascii="Calibri" w:hAnsi="Calibri" w:cs="Calibri"/>
@@ -3204,7 +3245,6 @@
               </w:rPr>
               <w:t>Rdy</w:t>
             </w:r>
-            <w:proofErr w:type="spellEnd"/>
           </w:p>
         </w:tc>
         <w:tc>
@@ -3295,17 +3335,8 @@
                 <w:rFonts w:ascii="Calibri" w:hAnsi="Calibri" w:cs="Calibri"/>
                 <w:color w:val="000000"/>
               </w:rPr>
-              <w:t xml:space="preserve">Reserved, </w:t>
-            </w:r>
-            <w:proofErr w:type="spellStart"/>
-            <w:r>
-              <w:rPr>
-                <w:rFonts w:ascii="Calibri" w:hAnsi="Calibri" w:cs="Calibri"/>
-                <w:color w:val="000000"/>
-              </w:rPr>
-              <w:t>rsv</w:t>
-            </w:r>
-            <w:proofErr w:type="spellEnd"/>
+              <w:t>Reserved, rsv</w:t>
+            </w:r>
           </w:p>
         </w:tc>
         <w:tc>
@@ -3556,18 +3587,10 @@
               <w:t xml:space="preserve">COLDATA </w:t>
             </w:r>
             <w:r>
-              <w:t xml:space="preserve">Link </w:t>
-            </w:r>
-            <w:proofErr w:type="gramStart"/>
-            <w:r>
-              <w:t xml:space="preserve">0 </w:t>
-            </w:r>
-            <w:r>
-              <w:t>time</w:t>
-            </w:r>
-            <w:proofErr w:type="gramEnd"/>
-            <w:r>
-              <w:t xml:space="preserve"> stamp</w:t>
+              <w:t xml:space="preserve">Link 0 </w:t>
+            </w:r>
+            <w:r>
+              <w:t>time stamp</w:t>
             </w:r>
           </w:p>
         </w:tc>
@@ -3652,7 +3675,7 @@
           <v:shape id="_x0000_i1025" type="#_x0000_t75" style="width:362.55pt;height:73.7pt" o:ole="">
             <v:imagedata r:id="rId7" o:title=""/>
           </v:shape>
-          <o:OLEObject Type="Embed" ProgID="Excel.Sheet.12" ShapeID="_x0000_i1025" DrawAspect="Content" ObjectID="_1731997735" r:id="rId8"/>
+          <o:OLEObject Type="Embed" ProgID="Excel.Sheet.12" ShapeID="_x0000_i1025" DrawAspect="Content" ObjectID="_1732101394" r:id="rId8"/>
         </w:object>
       </w:r>
     </w:p>
@@ -3858,13 +3881,52 @@
                 <w:numId w:val="3"/>
               </w:numPr>
             </w:pPr>
-            <w:proofErr w:type="gramStart"/>
-            <w:r>
-              <w:t>Made reference</w:t>
-            </w:r>
-            <w:proofErr w:type="gramEnd"/>
-            <w:r>
-              <w:t xml:space="preserve"> to full spreadsheet.</w:t>
+            <w:r>
+              <w:t>Made reference to full spreadsheet.</w:t>
+            </w:r>
+          </w:p>
+        </w:tc>
+      </w:tr>
+      <w:tr>
+        <w:tc>
+          <w:tcPr>
+            <w:tcW w:w="1705" w:type="dxa"/>
+          </w:tcPr>
+          <w:p>
+            <w:r>
+              <w:t>2022-12-09</w:t>
+            </w:r>
+          </w:p>
+        </w:tc>
+        <w:tc>
+          <w:tcPr>
+            <w:tcW w:w="7645" w:type="dxa"/>
+          </w:tcPr>
+          <w:p>
+            <w:pPr>
+              <w:pStyle w:val="ListParagraph"/>
+              <w:numPr>
+                <w:ilvl w:val="0"/>
+                <w:numId w:val="3"/>
+              </w:numPr>
+            </w:pPr>
+            <w:r>
+              <w:t>Split “Channel” field into FEMB and COLDATA index fields, for clarity</w:t>
+            </w:r>
+            <w:r>
+              <w:t xml:space="preserve">. </w:t>
+            </w:r>
+          </w:p>
+          <w:p>
+            <w:pPr>
+              <w:pStyle w:val="ListParagraph"/>
+              <w:numPr>
+                <w:ilvl w:val="0"/>
+                <w:numId w:val="3"/>
+              </w:numPr>
+            </w:pPr>
+            <w:r>
+              <w:t>Improved description of FEMB sync field</w:t>
             </w:r>
           </w:p>
         </w:tc>

</xml_diff>